<commit_message>
Code Inspection with ClassDiagram
</commit_message>
<xml_diff>
--- a/OtherStuff/Code Inspection all files/CI Intercept.docx
+++ b/OtherStuff/Code Inspection all files/CI Intercept.docx
@@ -117,10 +117,30 @@
     </w:p>
     <w:p>
       <w:pPr>
+        <w:pStyle w:val="Paragrafoelenco"/>
+        <w:numPr>
+          <w:ilvl w:val="0"/>
+          <w:numId w:val="2"/>
+        </w:numPr>
         <w:rPr>
           <w:rFonts w:ascii="Cambria" w:hAnsi="Cambria"/>
           <w:b/>
-          <w:lang w:val="it-IT"/>
+        </w:rPr>
+      </w:pPr>
+      <w:r>
+        <w:rPr>
+          <w:rFonts w:ascii="Cambria" w:hAnsi="Cambria"/>
+        </w:rPr>
+        <w:t>Non-public classes in the file should be private</w:t>
+      </w:r>
+      <w:bookmarkStart w:id="0" w:name="_GoBack"/>
+      <w:bookmarkEnd w:id="0"/>
+    </w:p>
+    <w:p>
+      <w:pPr>
+        <w:rPr>
+          <w:rFonts w:ascii="Cambria" w:hAnsi="Cambria"/>
+          <w:b/>
         </w:rPr>
       </w:pPr>
     </w:p>
@@ -380,17 +400,7 @@
           <w:sz w:val="20"/>
           <w:szCs w:val="20"/>
         </w:rPr>
-        <w:t xml:space="preserve"> )</w:t>
-      </w:r>
-      <w:r>
-        <w:rPr>
-          <w:rFonts w:ascii="Consolas" w:hAnsi="Consolas" w:cs="Consolas"/>
-          <w:noProof/>
-          <w:color w:val="000000"/>
-          <w:sz w:val="20"/>
-          <w:szCs w:val="20"/>
-        </w:rPr>
-        <w:t xml:space="preserve"> is not indented</w:t>
+        <w:t xml:space="preserve"> ) is not indented</w:t>
       </w:r>
     </w:p>
     <w:p>
@@ -588,16 +598,16 @@
           <w:sz w:val="20"/>
           <w:szCs w:val="20"/>
         </w:rPr>
-        <w:t>Two methods “Intercept” into different inner</w:t>
-      </w:r>
-      <w:r>
-        <w:rPr>
-          <w:rFonts w:ascii="Consolas" w:hAnsi="Consolas" w:cs="Consolas"/>
-          <w:color w:val="000000"/>
-          <w:sz w:val="20"/>
-          <w:szCs w:val="20"/>
-        </w:rPr>
-        <w:t xml:space="preserve"> classes (very similar methods)</w:t>
+        <w:t xml:space="preserve">Two methods “Intercept” into different </w:t>
+      </w:r>
+      <w:r>
+        <w:rPr>
+          <w:rFonts w:ascii="Consolas" w:hAnsi="Consolas" w:cs="Consolas"/>
+          <w:color w:val="000000"/>
+          <w:sz w:val="20"/>
+          <w:szCs w:val="20"/>
+        </w:rPr>
+        <w:t>classes (very similar methods)</w:t>
       </w:r>
     </w:p>
     <w:p>
@@ -700,15 +710,7 @@
           <w:sz w:val="20"/>
           <w:szCs w:val="20"/>
         </w:rPr>
-        <w:t>);</w:t>
-      </w:r>
-      <w:r>
-        <w:rPr>
-          <w:rFonts w:ascii="Consolas" w:hAnsi="Consolas" w:cs="Consolas"/>
-          <w:sz w:val="20"/>
-          <w:szCs w:val="20"/>
-        </w:rPr>
-        <w:t xml:space="preserve"> </w:t>
+        <w:t xml:space="preserve">); </w:t>
       </w:r>
       <w:r>
         <w:rPr>
@@ -837,8 +839,6 @@
         </w:rPr>
         <w:t>, when the return is called</w:t>
       </w:r>
-      <w:bookmarkStart w:id="0" w:name="_GoBack"/>
-      <w:bookmarkEnd w:id="0"/>
     </w:p>
     <w:p>
       <w:pPr>
@@ -885,6 +885,119 @@
         <w:t>class?</w:t>
       </w:r>
       <w:proofErr w:type="gramEnd"/>
+    </w:p>
+    <w:p>
+      <w:pPr>
+        <w:rPr>
+          <w:rFonts w:ascii="Cambria" w:hAnsi="Cambria"/>
+          <w:b/>
+        </w:rPr>
+      </w:pPr>
+      <w:proofErr w:type="spellStart"/>
+      <w:r>
+        <w:rPr>
+          <w:rFonts w:ascii="Cambria" w:hAnsi="Cambria"/>
+          <w:b/>
+        </w:rPr>
+        <w:t>CallBackInterceptor</w:t>
+      </w:r>
+      <w:proofErr w:type="spellEnd"/>
+    </w:p>
+    <w:p>
+      <w:pPr>
+        <w:pStyle w:val="Paragrafoelenco"/>
+        <w:numPr>
+          <w:ilvl w:val="0"/>
+          <w:numId w:val="1"/>
+        </w:numPr>
+        <w:rPr>
+          <w:rFonts w:ascii="Consolas" w:hAnsi="Consolas" w:cs="Consolas"/>
+          <w:color w:val="000000"/>
+          <w:sz w:val="20"/>
+          <w:szCs w:val="20"/>
+        </w:rPr>
+      </w:pPr>
+      <w:r>
+        <w:rPr>
+          <w:rFonts w:ascii="Consolas" w:hAnsi="Consolas" w:cs="Consolas"/>
+          <w:color w:val="000000"/>
+          <w:sz w:val="20"/>
+          <w:szCs w:val="20"/>
+        </w:rPr>
+        <w:t>Wrapping lines</w:t>
+      </w:r>
+    </w:p>
+    <w:p>
+      <w:pPr>
+        <w:pStyle w:val="Paragrafoelenco"/>
+        <w:numPr>
+          <w:ilvl w:val="1"/>
+          <w:numId w:val="1"/>
+        </w:numPr>
+        <w:rPr>
+          <w:rFonts w:ascii="Consolas" w:hAnsi="Consolas" w:cs="Consolas"/>
+          <w:color w:val="000000"/>
+          <w:sz w:val="20"/>
+          <w:szCs w:val="20"/>
+        </w:rPr>
+      </w:pPr>
+      <w:r>
+        <w:rPr>
+          <w:rFonts w:ascii="Consolas" w:hAnsi="Consolas" w:cs="Consolas"/>
+          <w:color w:val="000000"/>
+          <w:sz w:val="20"/>
+          <w:szCs w:val="20"/>
+        </w:rPr>
+        <w:t>On line 953-954 line break is done wrong</w:t>
+      </w:r>
+    </w:p>
+    <w:p>
+      <w:pPr>
+        <w:pStyle w:val="Paragrafoelenco"/>
+        <w:numPr>
+          <w:ilvl w:val="0"/>
+          <w:numId w:val="1"/>
+        </w:numPr>
+        <w:rPr>
+          <w:rFonts w:ascii="Consolas" w:hAnsi="Consolas" w:cs="Consolas"/>
+          <w:color w:val="000000"/>
+          <w:sz w:val="20"/>
+          <w:szCs w:val="20"/>
+        </w:rPr>
+      </w:pPr>
+      <w:r>
+        <w:rPr>
+          <w:rFonts w:ascii="Consolas" w:hAnsi="Consolas" w:cs="Consolas"/>
+          <w:color w:val="000000"/>
+          <w:sz w:val="20"/>
+          <w:szCs w:val="20"/>
+        </w:rPr>
+        <w:t>Bracing style</w:t>
+      </w:r>
+    </w:p>
+    <w:p>
+      <w:pPr>
+        <w:pStyle w:val="Paragrafoelenco"/>
+        <w:numPr>
+          <w:ilvl w:val="1"/>
+          <w:numId w:val="1"/>
+        </w:numPr>
+        <w:rPr>
+          <w:rFonts w:ascii="Consolas" w:hAnsi="Consolas" w:cs="Consolas"/>
+          <w:color w:val="000000"/>
+          <w:sz w:val="20"/>
+          <w:szCs w:val="20"/>
+        </w:rPr>
+      </w:pPr>
+      <w:r>
+        <w:rPr>
+          <w:rFonts w:ascii="Consolas" w:hAnsi="Consolas" w:cs="Consolas"/>
+          <w:color w:val="000000"/>
+          <w:sz w:val="20"/>
+          <w:szCs w:val="20"/>
+        </w:rPr>
+        <w:t>“Try” clause indention not consistent with “catch” and the general KG style used in this source file</w:t>
+      </w:r>
     </w:p>
     <w:sectPr>
       <w:pgSz w:w="12240" w:h="15840"/>
@@ -1125,6 +1238,119 @@
     </w:lvl>
   </w:abstractNum>
   <w:abstractNum w:abstractNumId="2" w15:restartNumberingAfterBreak="0">
+    <w:nsid w:val="577735F5"/>
+    <w:multiLevelType w:val="hybridMultilevel"/>
+    <w:tmpl w:val="6B226BB0"/>
+    <w:lvl w:ilvl="0" w:tplc="04100001">
+      <w:start w:val="1"/>
+      <w:numFmt w:val="bullet"/>
+      <w:lvlText w:val=""/>
+      <w:lvlJc w:val="left"/>
+      <w:pPr>
+        <w:ind w:left="720" w:hanging="360"/>
+      </w:pPr>
+      <w:rPr>
+        <w:rFonts w:ascii="Symbol" w:hAnsi="Symbol" w:hint="default"/>
+      </w:rPr>
+    </w:lvl>
+    <w:lvl w:ilvl="1" w:tplc="04100003" w:tentative="1">
+      <w:start w:val="1"/>
+      <w:numFmt w:val="bullet"/>
+      <w:lvlText w:val="o"/>
+      <w:lvlJc w:val="left"/>
+      <w:pPr>
+        <w:ind w:left="1440" w:hanging="360"/>
+      </w:pPr>
+      <w:rPr>
+        <w:rFonts w:ascii="Courier New" w:hAnsi="Courier New" w:cs="Courier New" w:hint="default"/>
+      </w:rPr>
+    </w:lvl>
+    <w:lvl w:ilvl="2" w:tplc="04100005" w:tentative="1">
+      <w:start w:val="1"/>
+      <w:numFmt w:val="bullet"/>
+      <w:lvlText w:val=""/>
+      <w:lvlJc w:val="left"/>
+      <w:pPr>
+        <w:ind w:left="2160" w:hanging="360"/>
+      </w:pPr>
+      <w:rPr>
+        <w:rFonts w:ascii="Wingdings" w:hAnsi="Wingdings" w:hint="default"/>
+      </w:rPr>
+    </w:lvl>
+    <w:lvl w:ilvl="3" w:tplc="04100001" w:tentative="1">
+      <w:start w:val="1"/>
+      <w:numFmt w:val="bullet"/>
+      <w:lvlText w:val=""/>
+      <w:lvlJc w:val="left"/>
+      <w:pPr>
+        <w:ind w:left="2880" w:hanging="360"/>
+      </w:pPr>
+      <w:rPr>
+        <w:rFonts w:ascii="Symbol" w:hAnsi="Symbol" w:hint="default"/>
+      </w:rPr>
+    </w:lvl>
+    <w:lvl w:ilvl="4" w:tplc="04100003" w:tentative="1">
+      <w:start w:val="1"/>
+      <w:numFmt w:val="bullet"/>
+      <w:lvlText w:val="o"/>
+      <w:lvlJc w:val="left"/>
+      <w:pPr>
+        <w:ind w:left="3600" w:hanging="360"/>
+      </w:pPr>
+      <w:rPr>
+        <w:rFonts w:ascii="Courier New" w:hAnsi="Courier New" w:cs="Courier New" w:hint="default"/>
+      </w:rPr>
+    </w:lvl>
+    <w:lvl w:ilvl="5" w:tplc="04100005" w:tentative="1">
+      <w:start w:val="1"/>
+      <w:numFmt w:val="bullet"/>
+      <w:lvlText w:val=""/>
+      <w:lvlJc w:val="left"/>
+      <w:pPr>
+        <w:ind w:left="4320" w:hanging="360"/>
+      </w:pPr>
+      <w:rPr>
+        <w:rFonts w:ascii="Wingdings" w:hAnsi="Wingdings" w:hint="default"/>
+      </w:rPr>
+    </w:lvl>
+    <w:lvl w:ilvl="6" w:tplc="04100001" w:tentative="1">
+      <w:start w:val="1"/>
+      <w:numFmt w:val="bullet"/>
+      <w:lvlText w:val=""/>
+      <w:lvlJc w:val="left"/>
+      <w:pPr>
+        <w:ind w:left="5040" w:hanging="360"/>
+      </w:pPr>
+      <w:rPr>
+        <w:rFonts w:ascii="Symbol" w:hAnsi="Symbol" w:hint="default"/>
+      </w:rPr>
+    </w:lvl>
+    <w:lvl w:ilvl="7" w:tplc="04100003" w:tentative="1">
+      <w:start w:val="1"/>
+      <w:numFmt w:val="bullet"/>
+      <w:lvlText w:val="o"/>
+      <w:lvlJc w:val="left"/>
+      <w:pPr>
+        <w:ind w:left="5760" w:hanging="360"/>
+      </w:pPr>
+      <w:rPr>
+        <w:rFonts w:ascii="Courier New" w:hAnsi="Courier New" w:cs="Courier New" w:hint="default"/>
+      </w:rPr>
+    </w:lvl>
+    <w:lvl w:ilvl="8" w:tplc="04100005" w:tentative="1">
+      <w:start w:val="1"/>
+      <w:numFmt w:val="bullet"/>
+      <w:lvlText w:val=""/>
+      <w:lvlJc w:val="left"/>
+      <w:pPr>
+        <w:ind w:left="6480" w:hanging="360"/>
+      </w:pPr>
+      <w:rPr>
+        <w:rFonts w:ascii="Wingdings" w:hAnsi="Wingdings" w:hint="default"/>
+      </w:rPr>
+    </w:lvl>
+  </w:abstractNum>
+  <w:abstractNum w:abstractNumId="3" w15:restartNumberingAfterBreak="0">
     <w:nsid w:val="62B91796"/>
     <w:multiLevelType w:val="hybridMultilevel"/>
     <w:tmpl w:val="2C10DCA0"/>
@@ -1241,10 +1467,13 @@
     <w:abstractNumId w:val="0"/>
   </w:num>
   <w:num w:numId="2">
-    <w:abstractNumId w:val="2"/>
+    <w:abstractNumId w:val="3"/>
   </w:num>
   <w:num w:numId="3">
     <w:abstractNumId w:val="1"/>
+  </w:num>
+  <w:num w:numId="4">
+    <w:abstractNumId w:val="2"/>
   </w:num>
 </w:numbering>
 </file>

</xml_diff>